<commit_message>
Tasks 7-8 completed. Task 9 tables and order.php setup. Task 9 CRUD to be done
</commit_message>
<xml_diff>
--- a/PHP developer training.docx
+++ b/PHP developer training.docx
@@ -2481,7 +2481,7 @@
           <w:spacing w:val="0"/>
           <w:position w:val="0"/>
           <w:sz w:val="22"/>
-          <w:shd w:fill="auto" w:val="clear"/>
+          <w:shd w:fill="00FF00" w:val="clear"/>
         </w:rPr>
       </w:pPr>
       <w:r>
@@ -2504,35 +2504,46 @@
           <w:sz w:val="22"/>
           <w:shd w:fill="auto" w:val="clear"/>
         </w:rPr>
-        <w:t xml:space="preserve"> You only need to make the connection with the database once in order to run queries from it. Everything in a file that you pull in using the require function, will be as if it is on the same page as where you pull it in. Variable names etc. will also still be available. Once you have this set up, you can easily just pull in the database functionality on every single page you work on.</w:t>
-      </w:r>
-    </w:p>
-    <w:p>
-      <w:pPr>
-        <w:numPr>
-          <w:ilvl w:val="0"/>
-          <w:numId w:val="10"/>
-        </w:numPr>
-        <w:spacing w:before="0" w:after="0" w:line="240"/>
-        <w:ind w:right="0" w:left="1440" w:hanging="360"/>
-        <w:jc w:val="left"/>
-        <w:rPr>
-          <w:rFonts w:ascii="Calibri" w:hAnsi="Calibri" w:cs="Calibri" w:eastAsia="Calibri"/>
-          <w:color w:val="auto"/>
-          <w:spacing w:val="0"/>
-          <w:position w:val="0"/>
-          <w:sz w:val="22"/>
-          <w:shd w:fill="auto" w:val="clear"/>
-        </w:rPr>
-      </w:pPr>
-      <w:r>
-        <w:rPr>
-          <w:rFonts w:ascii="Calibri" w:hAnsi="Calibri" w:cs="Calibri" w:eastAsia="Calibri"/>
-          <w:color w:val="auto"/>
-          <w:spacing w:val="0"/>
-          <w:position w:val="0"/>
-          <w:sz w:val="22"/>
-          <w:shd w:fill="auto" w:val="clear"/>
+        <w:t xml:space="preserve"> </w:t>
+      </w:r>
+      <w:r>
+        <w:rPr>
+          <w:rFonts w:ascii="Calibri" w:hAnsi="Calibri" w:cs="Calibri" w:eastAsia="Calibri"/>
+          <w:color w:val="auto"/>
+          <w:spacing w:val="0"/>
+          <w:position w:val="0"/>
+          <w:sz w:val="22"/>
+          <w:shd w:fill="00FF00" w:val="clear"/>
+        </w:rPr>
+        <w:t xml:space="preserve">You only need to make the connection with the database once in order to run queries from it. Everything in a file that you pull in using the require function, will be as if it is on the same page as where you pull it in. Variable names etc. will also still be available. Once you have this set up, you can easily just pull in the database functionality on every single page you work on.</w:t>
+      </w:r>
+    </w:p>
+    <w:p>
+      <w:pPr>
+        <w:numPr>
+          <w:ilvl w:val="0"/>
+          <w:numId w:val="10"/>
+        </w:numPr>
+        <w:spacing w:before="0" w:after="0" w:line="240"/>
+        <w:ind w:right="0" w:left="1440" w:hanging="360"/>
+        <w:jc w:val="left"/>
+        <w:rPr>
+          <w:rFonts w:ascii="Calibri" w:hAnsi="Calibri" w:cs="Calibri" w:eastAsia="Calibri"/>
+          <w:color w:val="auto"/>
+          <w:spacing w:val="0"/>
+          <w:position w:val="0"/>
+          <w:sz w:val="22"/>
+          <w:shd w:fill="00FF00" w:val="clear"/>
+        </w:rPr>
+      </w:pPr>
+      <w:r>
+        <w:rPr>
+          <w:rFonts w:ascii="Calibri" w:hAnsi="Calibri" w:cs="Calibri" w:eastAsia="Calibri"/>
+          <w:color w:val="auto"/>
+          <w:spacing w:val="0"/>
+          <w:position w:val="0"/>
+          <w:sz w:val="22"/>
+          <w:shd w:fill="00FF00" w:val="clear"/>
         </w:rPr>
         <w:t xml:space="preserve">Create another file to import, called header.php, and pull in all your html head information into this file, so that you don’t have to include the html head code on every page.</w:t>
       </w:r>
@@ -2552,17 +2563,17 @@
           <w:spacing w:val="0"/>
           <w:position w:val="0"/>
           <w:sz w:val="22"/>
-          <w:shd w:fill="auto" w:val="clear"/>
-        </w:rPr>
-      </w:pPr>
-      <w:r>
-        <w:rPr>
-          <w:rFonts w:ascii="Calibri" w:hAnsi="Calibri" w:cs="Calibri" w:eastAsia="Calibri"/>
-          <w:color w:val="auto"/>
-          <w:spacing w:val="0"/>
-          <w:position w:val="0"/>
-          <w:sz w:val="22"/>
-          <w:shd w:fill="auto" w:val="clear"/>
+          <w:shd w:fill="00FF00" w:val="clear"/>
+        </w:rPr>
+      </w:pPr>
+      <w:r>
+        <w:rPr>
+          <w:rFonts w:ascii="Calibri" w:hAnsi="Calibri" w:cs="Calibri" w:eastAsia="Calibri"/>
+          <w:color w:val="auto"/>
+          <w:spacing w:val="0"/>
+          <w:position w:val="0"/>
+          <w:sz w:val="22"/>
+          <w:shd w:fill="00FF00" w:val="clear"/>
         </w:rPr>
         <w:t xml:space="preserve">Resources:</w:t>
       </w:r>
@@ -2657,17 +2668,17 @@
           <w:spacing w:val="0"/>
           <w:position w:val="0"/>
           <w:sz w:val="22"/>
-          <w:shd w:fill="auto" w:val="clear"/>
-        </w:rPr>
-      </w:pPr>
-      <w:r>
-        <w:rPr>
-          <w:rFonts w:ascii="Calibri" w:hAnsi="Calibri" w:cs="Calibri" w:eastAsia="Calibri"/>
-          <w:color w:val="auto"/>
-          <w:spacing w:val="0"/>
-          <w:position w:val="0"/>
-          <w:sz w:val="22"/>
-          <w:shd w:fill="auto" w:val="clear"/>
+          <w:shd w:fill="00FF00" w:val="clear"/>
+        </w:rPr>
+      </w:pPr>
+      <w:r>
+        <w:rPr>
+          <w:rFonts w:ascii="Calibri" w:hAnsi="Calibri" w:cs="Calibri" w:eastAsia="Calibri"/>
+          <w:color w:val="auto"/>
+          <w:spacing w:val="0"/>
+          <w:position w:val="0"/>
+          <w:sz w:val="22"/>
+          <w:shd w:fill="00FF00" w:val="clear"/>
         </w:rPr>
         <w:t xml:space="preserve">Now that you have the require function set up and your database connection set up in another file. You can also go the extra mile and put the whole database connection and querying in a class. So that you only have to instantiate the class once, and can then query the database through the class in the future. Before continuing, I strongly suggest you first understand object orientation and classes in PHP. Go through the resources below on this first.</w:t>
       </w:r>
@@ -2687,17 +2698,17 @@
           <w:spacing w:val="0"/>
           <w:position w:val="0"/>
           <w:sz w:val="22"/>
-          <w:shd w:fill="auto" w:val="clear"/>
-        </w:rPr>
-      </w:pPr>
-      <w:r>
-        <w:rPr>
-          <w:rFonts w:ascii="Calibri" w:hAnsi="Calibri" w:cs="Calibri" w:eastAsia="Calibri"/>
-          <w:color w:val="auto"/>
-          <w:spacing w:val="0"/>
-          <w:position w:val="0"/>
-          <w:sz w:val="22"/>
-          <w:shd w:fill="auto" w:val="clear"/>
+          <w:shd w:fill="00FF00" w:val="clear"/>
+        </w:rPr>
+      </w:pPr>
+      <w:r>
+        <w:rPr>
+          <w:rFonts w:ascii="Calibri" w:hAnsi="Calibri" w:cs="Calibri" w:eastAsia="Calibri"/>
+          <w:color w:val="auto"/>
+          <w:spacing w:val="0"/>
+          <w:position w:val="0"/>
+          <w:sz w:val="22"/>
+          <w:shd w:fill="00FF00" w:val="clear"/>
         </w:rPr>
         <w:t xml:space="preserve">Set up a class in your database.php file. Call the class “mysql_database”.</w:t>
       </w:r>
@@ -2717,17 +2728,17 @@
           <w:spacing w:val="0"/>
           <w:position w:val="0"/>
           <w:sz w:val="22"/>
-          <w:shd w:fill="auto" w:val="clear"/>
-        </w:rPr>
-      </w:pPr>
-      <w:r>
-        <w:rPr>
-          <w:rFonts w:ascii="Calibri" w:hAnsi="Calibri" w:cs="Calibri" w:eastAsia="Calibri"/>
-          <w:color w:val="auto"/>
-          <w:spacing w:val="0"/>
-          <w:position w:val="0"/>
-          <w:sz w:val="22"/>
-          <w:shd w:fill="auto" w:val="clear"/>
+          <w:shd w:fill="00FF00" w:val="clear"/>
+        </w:rPr>
+      </w:pPr>
+      <w:r>
+        <w:rPr>
+          <w:rFonts w:ascii="Calibri" w:hAnsi="Calibri" w:cs="Calibri" w:eastAsia="Calibri"/>
+          <w:color w:val="auto"/>
+          <w:spacing w:val="0"/>
+          <w:position w:val="0"/>
+          <w:sz w:val="22"/>
+          <w:shd w:fill="00FF00" w:val="clear"/>
         </w:rPr>
         <w:t xml:space="preserve">In the class constructor function, accept the database access details as parameters (server host name, username, password, database name). And then make the connection with the database in your constructor. This way, whenever you instantiate the class [eg. $db = new mysql_database(‘localhost’,’root’,’password’,’dvd_shop’); ] – then your databse connection will already exist.</w:t>
       </w:r>

</xml_diff>

<commit_message>
Task 9 Create and Read Application implemented. Task 9 Update and delete Orders to be done
</commit_message>
<xml_diff>
--- a/PHP developer training.docx
+++ b/PHP developer training.docx
@@ -44,8 +44,8 @@
               </w:rPr>
             </w:pPr>
             <w:r>
-              <w:object w:dxaOrig="4697" w:dyaOrig="1052">
-                <v:rect xmlns:o="urn:schemas-microsoft-com:office:office" xmlns:v="urn:schemas-microsoft-com:vml" id="rectole0000000000" style="width:234.850000pt;height:52.600000pt" o:preferrelative="t" o:ole="">
+              <w:object w:dxaOrig="4758" w:dyaOrig="1073">
+                <v:rect xmlns:o="urn:schemas-microsoft-com:office:office" xmlns:v="urn:schemas-microsoft-com:vml" id="rectole0000000000" style="width:237.900000pt;height:53.650000pt" o:preferrelative="t" o:ole="">
                   <o:lock v:ext="edit"/>
                   <v:imagedata xmlns:r="http://schemas.openxmlformats.org/officeDocument/2006/relationships" r:id="docRId1" o:title=""/>
                 </v:rect>
@@ -1283,8 +1283,8 @@
         <w:br/>
       </w:r>
       <w:r>
-        <w:object w:dxaOrig="8220" w:dyaOrig="992">
-          <v:rect xmlns:o="urn:schemas-microsoft-com:office:office" xmlns:v="urn:schemas-microsoft-com:vml" id="rectole0000000001" style="width:411.000000pt;height:49.600000pt" o:preferrelative="t" o:ole="">
+        <w:object w:dxaOrig="8321" w:dyaOrig="1012">
+          <v:rect xmlns:o="urn:schemas-microsoft-com:office:office" xmlns:v="urn:schemas-microsoft-com:vml" id="rectole0000000001" style="width:416.050000pt;height:50.600000pt" o:preferrelative="t" o:ole="">
             <o:lock v:ext="edit"/>
             <v:imagedata xmlns:r="http://schemas.openxmlformats.org/officeDocument/2006/relationships" r:id="docRId6" o:title=""/>
           </v:rect>
@@ -2493,29 +2493,7 @@
           <w:sz w:val="22"/>
           <w:shd w:fill="00FF00" w:val="clear"/>
         </w:rPr>
-        <w:t xml:space="preserve">Before we continue with our tutorial, we need to start making sure that what we already have is as optimized as possible. Take the part of your code that makes the connection to the database, and put this in a new file, called database.php. Now pull in this file in the top of your customer.php file using the php require function.</w:t>
-      </w:r>
-      <w:r>
-        <w:rPr>
-          <w:rFonts w:ascii="Calibri" w:hAnsi="Calibri" w:cs="Calibri" w:eastAsia="Calibri"/>
-          <w:color w:val="auto"/>
-          <w:spacing w:val="0"/>
-          <w:position w:val="0"/>
-          <w:sz w:val="22"/>
-          <w:shd w:fill="auto" w:val="clear"/>
-        </w:rPr>
-        <w:t xml:space="preserve"> </w:t>
-      </w:r>
-      <w:r>
-        <w:rPr>
-          <w:rFonts w:ascii="Calibri" w:hAnsi="Calibri" w:cs="Calibri" w:eastAsia="Calibri"/>
-          <w:color w:val="auto"/>
-          <w:spacing w:val="0"/>
-          <w:position w:val="0"/>
-          <w:sz w:val="22"/>
-          <w:shd w:fill="00FF00" w:val="clear"/>
-        </w:rPr>
-        <w:t xml:space="preserve">You only need to make the connection with the database once in order to run queries from it. Everything in a file that you pull in using the require function, will be as if it is on the same page as where you pull it in. Variable names etc. will also still be available. Once you have this set up, you can easily just pull in the database functionality on every single page you work on.</w:t>
+        <w:t xml:space="preserve">Before we continue with our tutorial, we need to start making sure that what we already have is as optimized as possible. Take the part of your code that makes the connection to the database, and put this in a new file, called database.php. Now pull in this file in the top of your customer.php file using the php require function. You only need to make the connection with the database once in order to run queries from it. Everything in a file that you pull in using the require function, will be as if it is on the same page as where you pull it in. Variable names etc. will also still be available. Once you have this set up, you can easily just pull in the database functionality on every single page you work on.</w:t>
       </w:r>
     </w:p>
     <w:p>
@@ -2758,17 +2736,17 @@
           <w:spacing w:val="0"/>
           <w:position w:val="0"/>
           <w:sz w:val="22"/>
-          <w:shd w:fill="auto" w:val="clear"/>
-        </w:rPr>
-      </w:pPr>
-      <w:r>
-        <w:rPr>
-          <w:rFonts w:ascii="Calibri" w:hAnsi="Calibri" w:cs="Calibri" w:eastAsia="Calibri"/>
-          <w:color w:val="auto"/>
-          <w:spacing w:val="0"/>
-          <w:position w:val="0"/>
-          <w:sz w:val="22"/>
-          <w:shd w:fill="auto" w:val="clear"/>
+          <w:shd w:fill="00FF00" w:val="clear"/>
+        </w:rPr>
+      </w:pPr>
+      <w:r>
+        <w:rPr>
+          <w:rFonts w:ascii="Calibri" w:hAnsi="Calibri" w:cs="Calibri" w:eastAsia="Calibri"/>
+          <w:color w:val="auto"/>
+          <w:spacing w:val="0"/>
+          <w:position w:val="0"/>
+          <w:sz w:val="22"/>
+          <w:shd w:fill="00FF00" w:val="clear"/>
         </w:rPr>
         <w:t xml:space="preserve">Build a function to query the database, call it “fetch”. Let the fetch function accept a parameter called $query. You can just send the query to this function as a string, and it will query the database. Let it return the results in the form of an array (as PHP does)</w:t>
       </w:r>
@@ -2788,17 +2766,17 @@
           <w:spacing w:val="0"/>
           <w:position w:val="0"/>
           <w:sz w:val="22"/>
-          <w:shd w:fill="auto" w:val="clear"/>
-        </w:rPr>
-      </w:pPr>
-      <w:r>
-        <w:rPr>
-          <w:rFonts w:ascii="Calibri" w:hAnsi="Calibri" w:cs="Calibri" w:eastAsia="Calibri"/>
-          <w:color w:val="auto"/>
-          <w:spacing w:val="0"/>
-          <w:position w:val="0"/>
-          <w:sz w:val="22"/>
-          <w:shd w:fill="auto" w:val="clear"/>
+          <w:shd w:fill="00FF00" w:val="clear"/>
+        </w:rPr>
+      </w:pPr>
+      <w:r>
+        <w:rPr>
+          <w:rFonts w:ascii="Calibri" w:hAnsi="Calibri" w:cs="Calibri" w:eastAsia="Calibri"/>
+          <w:color w:val="auto"/>
+          <w:spacing w:val="0"/>
+          <w:position w:val="0"/>
+          <w:sz w:val="22"/>
+          <w:shd w:fill="00FF00" w:val="clear"/>
         </w:rPr>
         <w:t xml:space="preserve">Build a function to update the database, call it update. Just as query, it will receive a $query parameter, but it returns only true or false: true if the query ran successfully, and false if not.</w:t>
       </w:r>
@@ -2828,7 +2806,7 @@
           <w:spacing w:val="0"/>
           <w:position w:val="0"/>
           <w:sz w:val="22"/>
-          <w:shd w:fill="auto" w:val="clear"/>
+          <w:shd w:fill="00FF00" w:val="clear"/>
         </w:rPr>
         <w:t xml:space="preserve">Now rewrite your customer.php so that you do all your database manipulations through this class.</w:t>
       </w:r>
@@ -2986,17 +2964,17 @@
           <w:spacing w:val="0"/>
           <w:position w:val="0"/>
           <w:sz w:val="22"/>
-          <w:shd w:fill="auto" w:val="clear"/>
-        </w:rPr>
-      </w:pPr>
-      <w:r>
-        <w:rPr>
-          <w:rFonts w:ascii="Calibri" w:hAnsi="Calibri" w:cs="Calibri" w:eastAsia="Calibri"/>
-          <w:color w:val="auto"/>
-          <w:spacing w:val="0"/>
-          <w:position w:val="0"/>
-          <w:sz w:val="22"/>
-          <w:shd w:fill="auto" w:val="clear"/>
+          <w:shd w:fill="00FF00" w:val="clear"/>
+        </w:rPr>
+      </w:pPr>
+      <w:r>
+        <w:rPr>
+          <w:rFonts w:ascii="Calibri" w:hAnsi="Calibri" w:cs="Calibri" w:eastAsia="Calibri"/>
+          <w:color w:val="auto"/>
+          <w:spacing w:val="0"/>
+          <w:position w:val="0"/>
+          <w:sz w:val="22"/>
+          <w:shd w:fill="00FF00" w:val="clear"/>
         </w:rPr>
         <w:t xml:space="preserve">With the database class in place, we will no longer have to rewrite the database queries for every call we make. So now we can proceed to implement the rest of the system without having to rewrite the code every time.</w:t>
       </w:r>
@@ -3016,17 +2994,17 @@
           <w:spacing w:val="0"/>
           <w:position w:val="0"/>
           <w:sz w:val="22"/>
-          <w:shd w:fill="auto" w:val="clear"/>
-        </w:rPr>
-      </w:pPr>
-      <w:r>
-        <w:rPr>
-          <w:rFonts w:ascii="Calibri" w:hAnsi="Calibri" w:cs="Calibri" w:eastAsia="Calibri"/>
-          <w:color w:val="auto"/>
-          <w:spacing w:val="0"/>
-          <w:position w:val="0"/>
-          <w:sz w:val="22"/>
-          <w:shd w:fill="auto" w:val="clear"/>
+          <w:shd w:fill="00FF00" w:val="clear"/>
+        </w:rPr>
+      </w:pPr>
+      <w:r>
+        <w:rPr>
+          <w:rFonts w:ascii="Calibri" w:hAnsi="Calibri" w:cs="Calibri" w:eastAsia="Calibri"/>
+          <w:color w:val="auto"/>
+          <w:spacing w:val="0"/>
+          <w:position w:val="0"/>
+          <w:sz w:val="22"/>
+          <w:shd w:fill="00FF00" w:val="clear"/>
         </w:rPr>
         <w:t xml:space="preserve">Create a new table in your database, called “dvd”. This table will be used to store the dvds you have in stock. Create the following fields in the database, id (primary key, auto increment), name, description, release date.</w:t>
       </w:r>
@@ -3046,17 +3024,17 @@
           <w:spacing w:val="0"/>
           <w:position w:val="0"/>
           <w:sz w:val="22"/>
-          <w:shd w:fill="auto" w:val="clear"/>
-        </w:rPr>
-      </w:pPr>
-      <w:r>
-        <w:rPr>
-          <w:rFonts w:ascii="Calibri" w:hAnsi="Calibri" w:cs="Calibri" w:eastAsia="Calibri"/>
-          <w:color w:val="auto"/>
-          <w:spacing w:val="0"/>
-          <w:position w:val="0"/>
-          <w:sz w:val="22"/>
-          <w:shd w:fill="auto" w:val="clear"/>
+          <w:shd w:fill="00FF00" w:val="clear"/>
+        </w:rPr>
+      </w:pPr>
+      <w:r>
+        <w:rPr>
+          <w:rFonts w:ascii="Calibri" w:hAnsi="Calibri" w:cs="Calibri" w:eastAsia="Calibri"/>
+          <w:color w:val="auto"/>
+          <w:spacing w:val="0"/>
+          <w:position w:val="0"/>
+          <w:sz w:val="22"/>
+          <w:shd w:fill="00FF00" w:val="clear"/>
         </w:rPr>
         <w:t xml:space="preserve">Create another table, called “category”, this table will store all the different categories that dvds can fall under (eg. Comedy, Action, Adventure, Horror, Family, Childrens etc). Create the fields: id, category_name.</w:t>
       </w:r>
@@ -3076,17 +3054,17 @@
           <w:spacing w:val="0"/>
           <w:position w:val="0"/>
           <w:sz w:val="22"/>
-          <w:shd w:fill="auto" w:val="clear"/>
-        </w:rPr>
-      </w:pPr>
-      <w:r>
-        <w:rPr>
-          <w:rFonts w:ascii="Calibri" w:hAnsi="Calibri" w:cs="Calibri" w:eastAsia="Calibri"/>
-          <w:color w:val="auto"/>
-          <w:spacing w:val="0"/>
-          <w:position w:val="0"/>
-          <w:sz w:val="22"/>
-          <w:shd w:fill="auto" w:val="clear"/>
+          <w:shd w:fill="00FF00" w:val="clear"/>
+        </w:rPr>
+      </w:pPr>
+      <w:r>
+        <w:rPr>
+          <w:rFonts w:ascii="Calibri" w:hAnsi="Calibri" w:cs="Calibri" w:eastAsia="Calibri"/>
+          <w:color w:val="auto"/>
+          <w:spacing w:val="0"/>
+          <w:position w:val="0"/>
+          <w:sz w:val="22"/>
+          <w:shd w:fill="00FF00" w:val="clear"/>
         </w:rPr>
         <w:t xml:space="preserve">Now add a new field to the “dvd” table, called “category_id”. This field will serve as a foreign key value of the category, and should link the dvd to the category that it belongs to.</w:t>
       </w:r>
@@ -3106,17 +3084,17 @@
           <w:spacing w:val="0"/>
           <w:position w:val="0"/>
           <w:sz w:val="22"/>
-          <w:shd w:fill="auto" w:val="clear"/>
-        </w:rPr>
-      </w:pPr>
-      <w:r>
-        <w:rPr>
-          <w:rFonts w:ascii="Calibri" w:hAnsi="Calibri" w:cs="Calibri" w:eastAsia="Calibri"/>
-          <w:color w:val="auto"/>
-          <w:spacing w:val="0"/>
-          <w:position w:val="0"/>
-          <w:sz w:val="22"/>
-          <w:shd w:fill="auto" w:val="clear"/>
+          <w:shd w:fill="00FF00" w:val="clear"/>
+        </w:rPr>
+      </w:pPr>
+      <w:r>
+        <w:rPr>
+          <w:rFonts w:ascii="Calibri" w:hAnsi="Calibri" w:cs="Calibri" w:eastAsia="Calibri"/>
+          <w:color w:val="auto"/>
+          <w:spacing w:val="0"/>
+          <w:position w:val="0"/>
+          <w:sz w:val="22"/>
+          <w:shd w:fill="00FF00" w:val="clear"/>
         </w:rPr>
         <w:t xml:space="preserve">Create a new php page, called dvd.php</w:t>
       </w:r>
@@ -3136,47 +3114,47 @@
           <w:spacing w:val="0"/>
           <w:position w:val="0"/>
           <w:sz w:val="22"/>
-          <w:shd w:fill="auto" w:val="clear"/>
-        </w:rPr>
-      </w:pPr>
-      <w:r>
-        <w:rPr>
-          <w:rFonts w:ascii="Calibri" w:hAnsi="Calibri" w:cs="Calibri" w:eastAsia="Calibri"/>
-          <w:color w:val="auto"/>
-          <w:spacing w:val="0"/>
-          <w:position w:val="0"/>
-          <w:sz w:val="22"/>
-          <w:shd w:fill="auto" w:val="clear"/>
-        </w:rPr>
-        <w:t xml:space="preserve">On this page, build a table (as before) that lists all the dvds in your collection. Please note that, instead of displaying the category_id (which will make no sense to the user), display the name of the category under which that dvd falls. Use the appropriate MYSQL  JOIN query to get all these results using only one query to lighten the server load.</w:t>
-      </w:r>
-    </w:p>
-    <w:p>
-      <w:pPr>
-        <w:numPr>
-          <w:ilvl w:val="0"/>
-          <w:numId w:val="10"/>
-        </w:numPr>
-        <w:spacing w:before="0" w:after="0" w:line="240"/>
-        <w:ind w:right="0" w:left="1440" w:hanging="360"/>
-        <w:jc w:val="left"/>
-        <w:rPr>
-          <w:rFonts w:ascii="Calibri" w:hAnsi="Calibri" w:cs="Calibri" w:eastAsia="Calibri"/>
-          <w:color w:val="auto"/>
-          <w:spacing w:val="0"/>
-          <w:position w:val="0"/>
-          <w:sz w:val="22"/>
-          <w:shd w:fill="auto" w:val="clear"/>
-        </w:rPr>
-      </w:pPr>
-      <w:r>
-        <w:rPr>
-          <w:rFonts w:ascii="Calibri" w:hAnsi="Calibri" w:cs="Calibri" w:eastAsia="Calibri"/>
-          <w:color w:val="auto"/>
-          <w:spacing w:val="0"/>
-          <w:position w:val="0"/>
-          <w:sz w:val="22"/>
-          <w:shd w:fill="auto" w:val="clear"/>
+          <w:shd w:fill="00FF00" w:val="clear"/>
+        </w:rPr>
+      </w:pPr>
+      <w:r>
+        <w:rPr>
+          <w:rFonts w:ascii="Calibri" w:hAnsi="Calibri" w:cs="Calibri" w:eastAsia="Calibri"/>
+          <w:color w:val="auto"/>
+          <w:spacing w:val="0"/>
+          <w:position w:val="0"/>
+          <w:sz w:val="22"/>
+          <w:shd w:fill="00FF00" w:val="clear"/>
+        </w:rPr>
+        <w:t xml:space="preserve">On this page, build a table (as before) that lists all the dvds in your collection. Please note that, instead of displaying the category_id (which will make no sense to the user), display the name of the category under which that dvd falls. Use the appropriate MYSQL  JOIN query to get all these results using only one query to lighten the server load. &lt;?= ?&gt;</w:t>
+      </w:r>
+    </w:p>
+    <w:p>
+      <w:pPr>
+        <w:numPr>
+          <w:ilvl w:val="0"/>
+          <w:numId w:val="10"/>
+        </w:numPr>
+        <w:spacing w:before="0" w:after="0" w:line="240"/>
+        <w:ind w:right="0" w:left="1440" w:hanging="360"/>
+        <w:jc w:val="left"/>
+        <w:rPr>
+          <w:rFonts w:ascii="Calibri" w:hAnsi="Calibri" w:cs="Calibri" w:eastAsia="Calibri"/>
+          <w:color w:val="auto"/>
+          <w:spacing w:val="0"/>
+          <w:position w:val="0"/>
+          <w:sz w:val="22"/>
+          <w:shd w:fill="00FF00" w:val="clear"/>
+        </w:rPr>
+      </w:pPr>
+      <w:r>
+        <w:rPr>
+          <w:rFonts w:ascii="Calibri" w:hAnsi="Calibri" w:cs="Calibri" w:eastAsia="Calibri"/>
+          <w:color w:val="auto"/>
+          <w:spacing w:val="0"/>
+          <w:position w:val="0"/>
+          <w:sz w:val="22"/>
+          <w:shd w:fill="00FF00" w:val="clear"/>
         </w:rPr>
         <w:t xml:space="preserve">Also now add the CRUD (Add, edit, delete) for DVDs as you did with customers.</w:t>
       </w:r>
@@ -3377,7 +3355,7 @@
           <w:spacing w:val="0"/>
           <w:position w:val="0"/>
           <w:sz w:val="22"/>
-          <w:shd w:fill="auto" w:val="clear"/>
+          <w:shd w:fill="00FF00" w:val="clear"/>
         </w:rPr>
         <w:t xml:space="preserve">We now get to the actual ordering of dvds by customers. Create a table “order” in the database, you will store the orders by customers in this table. Add the fields: id, customer_id (foreign key), rent_date, due_date, actual_return_date.</w:t>
       </w:r>
@@ -3397,17 +3375,17 @@
           <w:spacing w:val="0"/>
           <w:position w:val="0"/>
           <w:sz w:val="22"/>
-          <w:shd w:fill="auto" w:val="clear"/>
-        </w:rPr>
-      </w:pPr>
-      <w:r>
-        <w:rPr>
-          <w:rFonts w:ascii="Calibri" w:hAnsi="Calibri" w:cs="Calibri" w:eastAsia="Calibri"/>
-          <w:color w:val="auto"/>
-          <w:spacing w:val="0"/>
-          <w:position w:val="0"/>
-          <w:sz w:val="22"/>
-          <w:shd w:fill="auto" w:val="clear"/>
+          <w:shd w:fill="00FF00" w:val="clear"/>
+        </w:rPr>
+      </w:pPr>
+      <w:r>
+        <w:rPr>
+          <w:rFonts w:ascii="Calibri" w:hAnsi="Calibri" w:cs="Calibri" w:eastAsia="Calibri"/>
+          <w:color w:val="auto"/>
+          <w:spacing w:val="0"/>
+          <w:position w:val="0"/>
+          <w:sz w:val="22"/>
+          <w:shd w:fill="00FF00" w:val="clear"/>
         </w:rPr>
         <w:t xml:space="preserve">As a customer can order multiple DVDs at once, it won’t help to just add a “dvd_id” foreign key to this table, because that will limit the customer to order only one DVD. We are going to bridge this gap with the use of a link-table. Create a new table called “dvd_order”, this table will be used to show what dvd’s were ordered by a customer on a specific order.</w:t>
       </w:r>
@@ -3427,17 +3405,17 @@
           <w:spacing w:val="0"/>
           <w:position w:val="0"/>
           <w:sz w:val="22"/>
-          <w:shd w:fill="auto" w:val="clear"/>
-        </w:rPr>
-      </w:pPr>
-      <w:r>
-        <w:rPr>
-          <w:rFonts w:ascii="Calibri" w:hAnsi="Calibri" w:cs="Calibri" w:eastAsia="Calibri"/>
-          <w:color w:val="auto"/>
-          <w:spacing w:val="0"/>
-          <w:position w:val="0"/>
-          <w:sz w:val="22"/>
-          <w:shd w:fill="auto" w:val="clear"/>
+          <w:shd w:fill="00FF00" w:val="clear"/>
+        </w:rPr>
+      </w:pPr>
+      <w:r>
+        <w:rPr>
+          <w:rFonts w:ascii="Calibri" w:hAnsi="Calibri" w:cs="Calibri" w:eastAsia="Calibri"/>
+          <w:color w:val="auto"/>
+          <w:spacing w:val="0"/>
+          <w:position w:val="0"/>
+          <w:sz w:val="22"/>
+          <w:shd w:fill="00FF00" w:val="clear"/>
         </w:rPr>
         <w:t xml:space="preserve">Add the following fields to “dvd_order”: id (primary key), dvd_id (foreign key that links to dvd), order_id (foreign key that links to order).</w:t>
       </w:r>
@@ -3457,17 +3435,17 @@
           <w:spacing w:val="0"/>
           <w:position w:val="0"/>
           <w:sz w:val="22"/>
-          <w:shd w:fill="auto" w:val="clear"/>
-        </w:rPr>
-      </w:pPr>
-      <w:r>
-        <w:rPr>
-          <w:rFonts w:ascii="Calibri" w:hAnsi="Calibri" w:cs="Calibri" w:eastAsia="Calibri"/>
-          <w:color w:val="auto"/>
-          <w:spacing w:val="0"/>
-          <w:position w:val="0"/>
-          <w:sz w:val="22"/>
-          <w:shd w:fill="auto" w:val="clear"/>
+          <w:shd w:fill="00FF00" w:val="clear"/>
+        </w:rPr>
+      </w:pPr>
+      <w:r>
+        <w:rPr>
+          <w:rFonts w:ascii="Calibri" w:hAnsi="Calibri" w:cs="Calibri" w:eastAsia="Calibri"/>
+          <w:color w:val="auto"/>
+          <w:spacing w:val="0"/>
+          <w:position w:val="0"/>
+          <w:sz w:val="22"/>
+          <w:shd w:fill="00FF00" w:val="clear"/>
         </w:rPr>
         <w:t xml:space="preserve">With this structure, we can now list in “dvd_order” all the dvds that were linked to a specific order.</w:t>
       </w:r>
@@ -3487,17 +3465,17 @@
           <w:spacing w:val="0"/>
           <w:position w:val="0"/>
           <w:sz w:val="22"/>
-          <w:shd w:fill="auto" w:val="clear"/>
-        </w:rPr>
-      </w:pPr>
-      <w:r>
-        <w:rPr>
-          <w:rFonts w:ascii="Calibri" w:hAnsi="Calibri" w:cs="Calibri" w:eastAsia="Calibri"/>
-          <w:color w:val="auto"/>
-          <w:spacing w:val="0"/>
-          <w:position w:val="0"/>
-          <w:sz w:val="22"/>
-          <w:shd w:fill="auto" w:val="clear"/>
+          <w:shd w:fill="00FF00" w:val="clear"/>
+        </w:rPr>
+      </w:pPr>
+      <w:r>
+        <w:rPr>
+          <w:rFonts w:ascii="Calibri" w:hAnsi="Calibri" w:cs="Calibri" w:eastAsia="Calibri"/>
+          <w:color w:val="auto"/>
+          <w:spacing w:val="0"/>
+          <w:position w:val="0"/>
+          <w:sz w:val="22"/>
+          <w:shd w:fill="00FF00" w:val="clear"/>
         </w:rPr>
         <w:t xml:space="preserve">Create a new php page, order.php.</w:t>
       </w:r>

</xml_diff>